<commit_message>
Possession, employees, business screens refactoring
</commit_message>
<xml_diff>
--- a/List on ZX Basic.docx
+++ b/List on ZX Basic.docx
@@ -482,6 +482,32 @@
           <w:rFonts w:ascii="Arial" w:hAnsi="Arial"/>
         </w:rPr>
       </w:pPr>
+      <w:r>
+        <w:rPr>
+          <w:rFonts w:ascii="Arial" w:hAnsi="Arial"/>
+        </w:rPr>
+        <w:t>U – расходы</w:t>
+      </w:r>
+    </w:p>
+    <w:p>
+      <w:pPr>
+        <w:rPr>
+          <w:rFonts w:ascii="Arial" w:hAnsi="Arial"/>
+        </w:rPr>
+      </w:pPr>
+      <w:r>
+        <w:rPr>
+          <w:rFonts w:ascii="Arial" w:hAnsi="Arial"/>
+        </w:rPr>
+        <w:t>B3 – флаг, прошли выборы или нет (1 – прошли, 0 - нет)</w:t>
+      </w:r>
+    </w:p>
+    <w:p>
+      <w:pPr>
+        <w:rPr>
+          <w:rFonts w:ascii="Arial" w:hAnsi="Arial"/>
+        </w:rPr>
+      </w:pPr>
     </w:p>
     <w:p>
       <w:pPr>
@@ -9002,7 +9028,7 @@
           <w:sz w:val="20"/>
           <w:highlight w:val="white"/>
         </w:rPr>
-        <w:t xml:space="preserve">": PRINT "         B\t ";: LET I=3010+B*100: GO SUB I: RETURN </w:t>
+        <w:t xml:space="preserve">": PRINT "         BЫ ";: LET I=3010+B*100: GO SUB I: RETURN </w:t>
       </w:r>
     </w:p>
     <w:p>
@@ -18872,33 +18898,19 @@
     </w:rPr>
   </w:style>
   <w:style w:styleId="Style_6" w:type="paragraph">
-    <w:name w:val="Заголовок"/>
+    <w:name w:val="Указатель1"/>
     <w:basedOn w:val="Style_1"/>
-    <w:next w:val="Style_7"/>
     <w:link w:val="Style_6_ch"/>
-    <w:pPr>
-      <w:keepNext w:val="1"/>
-      <w:spacing w:after="120" w:before="240"/>
-      <w:ind/>
-    </w:pPr>
-    <w:rPr>
-      <w:rFonts w:ascii="Liberation Sans" w:hAnsi="Liberation Sans"/>
-      <w:sz w:val="28"/>
-    </w:rPr>
   </w:style>
   <w:style w:styleId="Style_6_ch" w:type="character">
-    <w:name w:val="Заголовок"/>
+    <w:name w:val="Указатель1"/>
     <w:basedOn w:val="Style_1_ch"/>
     <w:link w:val="Style_6"/>
-    <w:rPr>
-      <w:rFonts w:ascii="Liberation Sans" w:hAnsi="Liberation Sans"/>
-      <w:sz w:val="28"/>
-    </w:rPr>
   </w:style>
-  <w:style w:styleId="Style_8" w:type="paragraph">
+  <w:style w:styleId="Style_7" w:type="paragraph">
     <w:name w:val="heading 3"/>
     <w:next w:val="Style_1"/>
-    <w:link w:val="Style_8_ch"/>
+    <w:link w:val="Style_7_ch"/>
     <w:uiPriority w:val="9"/>
     <w:qFormat/>
     <w:pPr>
@@ -18913,55 +18925,19 @@
       <w:sz w:val="26"/>
     </w:rPr>
   </w:style>
-  <w:style w:styleId="Style_8_ch" w:type="character">
+  <w:style w:styleId="Style_7_ch" w:type="character">
     <w:name w:val="heading 3"/>
-    <w:link w:val="Style_8"/>
+    <w:link w:val="Style_7"/>
     <w:rPr>
       <w:rFonts w:ascii="XO Thames" w:hAnsi="XO Thames"/>
       <w:b w:val="1"/>
       <w:sz w:val="26"/>
     </w:rPr>
   </w:style>
-  <w:style w:styleId="Style_9" w:type="paragraph">
-    <w:name w:val="caption"/>
-    <w:basedOn w:val="Style_1"/>
-    <w:link w:val="Style_9_ch"/>
-    <w:pPr>
-      <w:spacing w:after="120" w:before="120"/>
-      <w:ind/>
-    </w:pPr>
-    <w:rPr>
-      <w:i w:val="1"/>
-      <w:sz w:val="24"/>
-    </w:rPr>
-  </w:style>
-  <w:style w:styleId="Style_9_ch" w:type="character">
-    <w:name w:val="caption"/>
-    <w:basedOn w:val="Style_1_ch"/>
-    <w:link w:val="Style_9"/>
-    <w:rPr>
-      <w:i w:val="1"/>
-      <w:sz w:val="24"/>
-    </w:rPr>
-  </w:style>
-  <w:style w:styleId="Style_7" w:type="paragraph">
-    <w:name w:val="Body Text"/>
-    <w:basedOn w:val="Style_1"/>
-    <w:link w:val="Style_7_ch"/>
-    <w:pPr>
-      <w:spacing w:after="140" w:before="0" w:line="276" w:lineRule="auto"/>
-      <w:ind/>
-    </w:pPr>
-  </w:style>
-  <w:style w:styleId="Style_7_ch" w:type="character">
-    <w:name w:val="Body Text"/>
-    <w:basedOn w:val="Style_1_ch"/>
-    <w:link w:val="Style_7"/>
-  </w:style>
-  <w:style w:styleId="Style_10" w:type="paragraph">
+  <w:style w:styleId="Style_8" w:type="paragraph">
     <w:name w:val="toc 3"/>
     <w:next w:val="Style_1"/>
-    <w:link w:val="Style_10_ch"/>
+    <w:link w:val="Style_8_ch"/>
     <w:uiPriority w:val="39"/>
     <w:pPr>
       <w:ind w:firstLine="0" w:left="400"/>
@@ -18972,38 +18948,18 @@
       <w:sz w:val="28"/>
     </w:rPr>
   </w:style>
-  <w:style w:styleId="Style_10_ch" w:type="character">
+  <w:style w:styleId="Style_8_ch" w:type="character">
     <w:name w:val="toc 3"/>
-    <w:link w:val="Style_10"/>
+    <w:link w:val="Style_8"/>
     <w:rPr>
       <w:rFonts w:ascii="XO Thames" w:hAnsi="XO Thames"/>
       <w:sz w:val="28"/>
     </w:rPr>
   </w:style>
-  <w:style w:styleId="Style_11" w:type="paragraph">
-    <w:name w:val="List"/>
-    <w:basedOn w:val="Style_7"/>
-    <w:link w:val="Style_11_ch"/>
-  </w:style>
-  <w:style w:styleId="Style_11_ch" w:type="character">
-    <w:name w:val="List"/>
-    <w:basedOn w:val="Style_7_ch"/>
-    <w:link w:val="Style_11"/>
-  </w:style>
-  <w:style w:styleId="Style_12" w:type="paragraph">
-    <w:name w:val="Указатель1"/>
-    <w:basedOn w:val="Style_1"/>
-    <w:link w:val="Style_12_ch"/>
-  </w:style>
-  <w:style w:styleId="Style_12_ch" w:type="character">
-    <w:name w:val="Указатель1"/>
-    <w:basedOn w:val="Style_1_ch"/>
-    <w:link w:val="Style_12"/>
-  </w:style>
-  <w:style w:styleId="Style_13" w:type="paragraph">
+  <w:style w:styleId="Style_9" w:type="paragraph">
     <w:name w:val="heading 5"/>
     <w:next w:val="Style_1"/>
-    <w:link w:val="Style_13_ch"/>
+    <w:link w:val="Style_9_ch"/>
     <w:uiPriority w:val="9"/>
     <w:qFormat/>
     <w:pPr>
@@ -19018,19 +18974,41 @@
       <w:sz w:val="22"/>
     </w:rPr>
   </w:style>
-  <w:style w:styleId="Style_13_ch" w:type="character">
+  <w:style w:styleId="Style_9_ch" w:type="character">
     <w:name w:val="heading 5"/>
-    <w:link w:val="Style_13"/>
+    <w:link w:val="Style_9"/>
     <w:rPr>
       <w:rFonts w:ascii="XO Thames" w:hAnsi="XO Thames"/>
       <w:b w:val="1"/>
       <w:sz w:val="22"/>
     </w:rPr>
   </w:style>
-  <w:style w:styleId="Style_14" w:type="paragraph">
+  <w:style w:styleId="Style_10" w:type="paragraph">
+    <w:name w:val="caption"/>
+    <w:basedOn w:val="Style_1"/>
+    <w:link w:val="Style_10_ch"/>
+    <w:pPr>
+      <w:spacing w:after="120" w:before="120"/>
+      <w:ind/>
+    </w:pPr>
+    <w:rPr>
+      <w:i w:val="1"/>
+      <w:sz w:val="24"/>
+    </w:rPr>
+  </w:style>
+  <w:style w:styleId="Style_10_ch" w:type="character">
+    <w:name w:val="caption"/>
+    <w:basedOn w:val="Style_1_ch"/>
+    <w:link w:val="Style_10"/>
+    <w:rPr>
+      <w:i w:val="1"/>
+      <w:sz w:val="24"/>
+    </w:rPr>
+  </w:style>
+  <w:style w:styleId="Style_11" w:type="paragraph">
     <w:name w:val="heading 1"/>
     <w:next w:val="Style_1"/>
-    <w:link w:val="Style_14_ch"/>
+    <w:link w:val="Style_11_ch"/>
     <w:uiPriority w:val="9"/>
     <w:qFormat/>
     <w:pPr>
@@ -19045,34 +19023,34 @@
       <w:sz w:val="32"/>
     </w:rPr>
   </w:style>
-  <w:style w:styleId="Style_14_ch" w:type="character">
+  <w:style w:styleId="Style_11_ch" w:type="character">
     <w:name w:val="heading 1"/>
-    <w:link w:val="Style_14"/>
+    <w:link w:val="Style_11"/>
     <w:rPr>
       <w:rFonts w:ascii="XO Thames" w:hAnsi="XO Thames"/>
       <w:b w:val="1"/>
       <w:sz w:val="32"/>
     </w:rPr>
   </w:style>
-  <w:style w:styleId="Style_15" w:type="paragraph">
+  <w:style w:styleId="Style_12" w:type="paragraph">
     <w:name w:val="Hyperlink"/>
-    <w:link w:val="Style_15_ch"/>
+    <w:link w:val="Style_12_ch"/>
     <w:rPr>
       <w:color w:val="0000FF"/>
       <w:u w:val="single"/>
     </w:rPr>
   </w:style>
-  <w:style w:styleId="Style_15_ch" w:type="character">
+  <w:style w:styleId="Style_12_ch" w:type="character">
     <w:name w:val="Hyperlink"/>
-    <w:link w:val="Style_15"/>
+    <w:link w:val="Style_12"/>
     <w:rPr>
       <w:color w:val="0000FF"/>
       <w:u w:val="single"/>
     </w:rPr>
   </w:style>
-  <w:style w:styleId="Style_16" w:type="paragraph">
+  <w:style w:styleId="Style_13" w:type="paragraph">
     <w:name w:val="Footnote"/>
-    <w:link w:val="Style_16_ch"/>
+    <w:link w:val="Style_13_ch"/>
     <w:pPr>
       <w:ind w:firstLine="851" w:left="0"/>
       <w:jc w:val="both"/>
@@ -19082,18 +19060,18 @@
       <w:sz w:val="22"/>
     </w:rPr>
   </w:style>
-  <w:style w:styleId="Style_16_ch" w:type="character">
+  <w:style w:styleId="Style_13_ch" w:type="character">
     <w:name w:val="Footnote"/>
-    <w:link w:val="Style_16"/>
+    <w:link w:val="Style_13"/>
     <w:rPr>
       <w:rFonts w:ascii="XO Thames" w:hAnsi="XO Thames"/>
       <w:sz w:val="22"/>
     </w:rPr>
   </w:style>
-  <w:style w:styleId="Style_17" w:type="paragraph">
+  <w:style w:styleId="Style_14" w:type="paragraph">
     <w:name w:val="toc 1"/>
     <w:next w:val="Style_1"/>
-    <w:link w:val="Style_17_ch"/>
+    <w:link w:val="Style_14_ch"/>
     <w:uiPriority w:val="39"/>
     <w:pPr>
       <w:ind w:firstLine="0" w:left="0"/>
@@ -19105,18 +19083,18 @@
       <w:sz w:val="28"/>
     </w:rPr>
   </w:style>
-  <w:style w:styleId="Style_17_ch" w:type="character">
+  <w:style w:styleId="Style_14_ch" w:type="character">
     <w:name w:val="toc 1"/>
-    <w:link w:val="Style_17"/>
+    <w:link w:val="Style_14"/>
     <w:rPr>
       <w:rFonts w:ascii="XO Thames" w:hAnsi="XO Thames"/>
       <w:b w:val="1"/>
       <w:sz w:val="28"/>
     </w:rPr>
   </w:style>
-  <w:style w:styleId="Style_18" w:type="paragraph">
+  <w:style w:styleId="Style_15" w:type="paragraph">
     <w:name w:val="Header and Footer"/>
-    <w:link w:val="Style_18_ch"/>
+    <w:link w:val="Style_15_ch"/>
     <w:pPr>
       <w:spacing w:line="240" w:lineRule="auto"/>
       <w:ind/>
@@ -19127,18 +19105,18 @@
       <w:sz w:val="20"/>
     </w:rPr>
   </w:style>
-  <w:style w:styleId="Style_18_ch" w:type="character">
+  <w:style w:styleId="Style_15_ch" w:type="character">
     <w:name w:val="Header and Footer"/>
-    <w:link w:val="Style_18"/>
+    <w:link w:val="Style_15"/>
     <w:rPr>
       <w:rFonts w:ascii="XO Thames" w:hAnsi="XO Thames"/>
       <w:sz w:val="20"/>
     </w:rPr>
   </w:style>
-  <w:style w:styleId="Style_19" w:type="paragraph">
+  <w:style w:styleId="Style_16" w:type="paragraph">
     <w:name w:val="toc 9"/>
     <w:next w:val="Style_1"/>
-    <w:link w:val="Style_19_ch"/>
+    <w:link w:val="Style_16_ch"/>
     <w:uiPriority w:val="39"/>
     <w:pPr>
       <w:ind w:firstLine="0" w:left="1600"/>
@@ -19149,11 +19127,45 @@
       <w:sz w:val="28"/>
     </w:rPr>
   </w:style>
+  <w:style w:styleId="Style_16_ch" w:type="character">
+    <w:name w:val="toc 9"/>
+    <w:link w:val="Style_16"/>
+    <w:rPr>
+      <w:rFonts w:ascii="XO Thames" w:hAnsi="XO Thames"/>
+      <w:sz w:val="28"/>
+    </w:rPr>
+  </w:style>
+  <w:style w:styleId="Style_17" w:type="paragraph">
+    <w:name w:val="List"/>
+    <w:basedOn w:val="Style_18"/>
+    <w:link w:val="Style_17_ch"/>
+  </w:style>
+  <w:style w:styleId="Style_17_ch" w:type="character">
+    <w:name w:val="List"/>
+    <w:basedOn w:val="Style_18_ch"/>
+    <w:link w:val="Style_17"/>
+  </w:style>
+  <w:style w:styleId="Style_19" w:type="paragraph">
+    <w:name w:val="Заголовок"/>
+    <w:basedOn w:val="Style_1"/>
+    <w:next w:val="Style_18"/>
+    <w:link w:val="Style_19_ch"/>
+    <w:pPr>
+      <w:keepNext w:val="1"/>
+      <w:spacing w:after="120" w:before="240"/>
+      <w:ind/>
+    </w:pPr>
+    <w:rPr>
+      <w:rFonts w:ascii="Liberation Sans" w:hAnsi="Liberation Sans"/>
+      <w:sz w:val="28"/>
+    </w:rPr>
+  </w:style>
   <w:style w:styleId="Style_19_ch" w:type="character">
-    <w:name w:val="toc 9"/>
+    <w:name w:val="Заголовок"/>
+    <w:basedOn w:val="Style_1_ch"/>
     <w:link w:val="Style_19"/>
     <w:rPr>
-      <w:rFonts w:ascii="XO Thames" w:hAnsi="XO Thames"/>
+      <w:rFonts w:ascii="Liberation Sans" w:hAnsi="Liberation Sans"/>
       <w:sz w:val="28"/>
     </w:rPr>
   </w:style>
@@ -19179,6 +19191,20 @@
       <w:sz w:val="28"/>
     </w:rPr>
   </w:style>
+  <w:style w:styleId="Style_18" w:type="paragraph">
+    <w:name w:val="Body Text"/>
+    <w:basedOn w:val="Style_1"/>
+    <w:link w:val="Style_18_ch"/>
+    <w:pPr>
+      <w:spacing w:after="140" w:before="0" w:line="276" w:lineRule="auto"/>
+      <w:ind/>
+    </w:pPr>
+  </w:style>
+  <w:style w:styleId="Style_18_ch" w:type="character">
+    <w:name w:val="Body Text"/>
+    <w:basedOn w:val="Style_1_ch"/>
+    <w:link w:val="Style_18"/>
+  </w:style>
   <w:style w:styleId="Style_21" w:type="paragraph">
     <w:name w:val="toc 5"/>
     <w:next w:val="Style_1"/>
@@ -19202,17 +19228,9 @@
     </w:rPr>
   </w:style>
   <w:style w:styleId="Style_22" w:type="paragraph">
-    <w:name w:val="Default Paragraph Font"/>
-    <w:link w:val="Style_22_ch"/>
-  </w:style>
-  <w:style w:styleId="Style_22_ch" w:type="character">
-    <w:name w:val="Default Paragraph Font"/>
-    <w:link w:val="Style_22"/>
-  </w:style>
-  <w:style w:styleId="Style_23" w:type="paragraph">
     <w:name w:val="Subtitle"/>
     <w:next w:val="Style_1"/>
-    <w:link w:val="Style_23_ch"/>
+    <w:link w:val="Style_22_ch"/>
     <w:uiPriority w:val="11"/>
     <w:qFormat/>
     <w:pPr>
@@ -19225,19 +19243,19 @@
       <w:sz w:val="24"/>
     </w:rPr>
   </w:style>
-  <w:style w:styleId="Style_23_ch" w:type="character">
+  <w:style w:styleId="Style_22_ch" w:type="character">
     <w:name w:val="Subtitle"/>
-    <w:link w:val="Style_23"/>
+    <w:link w:val="Style_22"/>
     <w:rPr>
       <w:rFonts w:ascii="XO Thames" w:hAnsi="XO Thames"/>
       <w:i w:val="1"/>
       <w:sz w:val="24"/>
     </w:rPr>
   </w:style>
-  <w:style w:styleId="Style_24" w:type="paragraph">
+  <w:style w:styleId="Style_23" w:type="paragraph">
     <w:name w:val="Title"/>
     <w:next w:val="Style_1"/>
-    <w:link w:val="Style_24_ch"/>
+    <w:link w:val="Style_23_ch"/>
     <w:uiPriority w:val="10"/>
     <w:qFormat/>
     <w:pPr>
@@ -19252,9 +19270,9 @@
       <w:sz w:val="40"/>
     </w:rPr>
   </w:style>
-  <w:style w:styleId="Style_24_ch" w:type="character">
+  <w:style w:styleId="Style_23_ch" w:type="character">
     <w:name w:val="Title"/>
-    <w:link w:val="Style_24"/>
+    <w:link w:val="Style_23"/>
     <w:rPr>
       <w:rFonts w:ascii="XO Thames" w:hAnsi="XO Thames"/>
       <w:b w:val="1"/>
@@ -19262,10 +19280,10 @@
       <w:sz w:val="40"/>
     </w:rPr>
   </w:style>
-  <w:style w:styleId="Style_25" w:type="paragraph">
+  <w:style w:styleId="Style_24" w:type="paragraph">
     <w:name w:val="heading 4"/>
     <w:next w:val="Style_1"/>
-    <w:link w:val="Style_25_ch"/>
+    <w:link w:val="Style_24_ch"/>
     <w:uiPriority w:val="9"/>
     <w:qFormat/>
     <w:pPr>
@@ -19280,19 +19298,19 @@
       <w:sz w:val="24"/>
     </w:rPr>
   </w:style>
-  <w:style w:styleId="Style_25_ch" w:type="character">
+  <w:style w:styleId="Style_24_ch" w:type="character">
     <w:name w:val="heading 4"/>
-    <w:link w:val="Style_25"/>
+    <w:link w:val="Style_24"/>
     <w:rPr>
       <w:rFonts w:ascii="XO Thames" w:hAnsi="XO Thames"/>
       <w:b w:val="1"/>
       <w:sz w:val="24"/>
     </w:rPr>
   </w:style>
-  <w:style w:styleId="Style_26" w:type="paragraph">
+  <w:style w:styleId="Style_25" w:type="paragraph">
     <w:name w:val="heading 2"/>
     <w:next w:val="Style_1"/>
-    <w:link w:val="Style_26_ch"/>
+    <w:link w:val="Style_25_ch"/>
     <w:uiPriority w:val="9"/>
     <w:qFormat/>
     <w:pPr>
@@ -19307,14 +19325,22 @@
       <w:sz w:val="28"/>
     </w:rPr>
   </w:style>
-  <w:style w:styleId="Style_26_ch" w:type="character">
+  <w:style w:styleId="Style_25_ch" w:type="character">
     <w:name w:val="heading 2"/>
-    <w:link w:val="Style_26"/>
+    <w:link w:val="Style_25"/>
     <w:rPr>
       <w:rFonts w:ascii="XO Thames" w:hAnsi="XO Thames"/>
       <w:b w:val="1"/>
       <w:sz w:val="28"/>
     </w:rPr>
+  </w:style>
+  <w:style w:styleId="Style_26" w:type="paragraph">
+    <w:name w:val="Default Paragraph Font"/>
+    <w:link w:val="Style_26_ch"/>
+  </w:style>
+  <w:style w:styleId="Style_26_ch" w:type="character">
+    <w:name w:val="Default Paragraph Font"/>
+    <w:link w:val="Style_26"/>
   </w:style>
   <w:style w:default="1" w:styleId="Style_27" w:type="table">
     <w:name w:val="Normal Table"/>

</xml_diff>

<commit_message>
Election screen done. Working at Stockmarket screen
</commit_message>
<xml_diff>
--- a/List on ZX Basic.docx
+++ b/List on ZX Basic.docx
@@ -473,7 +473,7 @@
         <w:rPr>
           <w:rFonts w:ascii="Arial" w:hAnsi="Arial"/>
         </w:rPr>
-        <w:t>NS – срок ссуды</w:t>
+        <w:t>NS – срок ссуды. NS = NS - J</w:t>
       </w:r>
     </w:p>
     <w:p>
@@ -486,7 +486,7 @@
         <w:rPr>
           <w:rFonts w:ascii="Arial" w:hAnsi="Arial"/>
         </w:rPr>
-        <w:t>U – расходы</w:t>
+        <w:t>U – годовые расходы</w:t>
       </w:r>
     </w:p>
     <w:p>
@@ -499,8 +499,80 @@
         <w:rPr>
           <w:rFonts w:ascii="Arial" w:hAnsi="Arial"/>
         </w:rPr>
-        <w:t>B3 – флаг, прошли выборы или нет (1 – прошли, 0 - нет)</w:t>
-      </w:r>
+        <w:t>B3 – флаг, прошли выборы или нет (1 – прошли, 0 – нет)</w:t>
+      </w:r>
+    </w:p>
+    <w:p>
+      <w:pPr>
+        <w:rPr>
+          <w:rFonts w:ascii="Arial" w:hAnsi="Arial"/>
+        </w:rPr>
+      </w:pPr>
+      <w:r>
+        <w:rPr>
+          <w:rFonts w:ascii="Arial" w:hAnsi="Arial"/>
+        </w:rPr>
+        <w:t>P – сумма дивидендов</w:t>
+      </w:r>
+    </w:p>
+    <w:p>
+      <w:pPr>
+        <w:rPr>
+          <w:rFonts w:ascii="Arial" w:hAnsi="Arial"/>
+        </w:rPr>
+      </w:pPr>
+      <w:r>
+        <w:rPr>
+          <w:rFonts w:ascii="Arial" w:hAnsi="Arial"/>
+        </w:rPr>
+        <w:t>C – активы в личном имуществе и бизнесе (наличие * цену продажи)</w:t>
+      </w:r>
+    </w:p>
+    <w:p>
+      <w:pPr>
+        <w:rPr>
+          <w:rFonts w:ascii="Arial" w:hAnsi="Arial"/>
+        </w:rPr>
+      </w:pPr>
+      <w:r>
+        <w:rPr>
+          <w:rFonts w:ascii="Arial" w:hAnsi="Arial"/>
+        </w:rPr>
+        <w:t>J – величина увеличения N1</w:t>
+      </w:r>
+    </w:p>
+    <w:p>
+      <w:pPr>
+        <w:rPr>
+          <w:rFonts w:ascii="Arial" w:hAnsi="Arial"/>
+        </w:rPr>
+      </w:pPr>
+      <w:r>
+        <w:rPr>
+          <w:rFonts w:ascii="Arial" w:hAnsi="Arial"/>
+        </w:rPr>
+        <w:t>V – доход от бизнеса</w:t>
+      </w:r>
+    </w:p>
+    <w:p>
+      <w:pPr>
+        <w:rPr>
+          <w:rFonts w:ascii="Arial" w:hAnsi="Arial"/>
+        </w:rPr>
+      </w:pPr>
+      <w:r>
+        <w:rPr>
+          <w:rFonts w:ascii="Arial" w:hAnsi="Arial"/>
+        </w:rPr>
+        <w:t>NK – остаток до конца года. NK = NK - J</w:t>
+      </w:r>
+    </w:p>
+    <w:p>
+      <w:pPr>
+        <w:rPr>
+          <w:rFonts w:ascii="Arial" w:hAnsi="Arial"/>
+        </w:rPr>
+      </w:pPr>
     </w:p>
     <w:p>
       <w:pPr>
@@ -14287,7 +14359,7 @@
           <w:sz w:val="20"/>
           <w:highlight w:val="white"/>
         </w:rPr>
-        <w:t xml:space="preserve">7570 LET M=M*X: IF (-(\{f0}M*M))&gt;=0 THEN PRINT : PRINT " </w:t>
+        <w:t xml:space="preserve">7570 LET M=M*X: IF (-(M*M))&gt;=0 THEN PRINT : PRINT " </w:t>
       </w:r>
       <w:r>
         <w:rPr>
@@ -18832,9 +18904,19 @@
     </w:rPr>
   </w:style>
   <w:style w:styleId="Style_3" w:type="paragraph">
+    <w:name w:val="Указатель1"/>
+    <w:basedOn w:val="Style_1"/>
+    <w:link w:val="Style_3_ch"/>
+  </w:style>
+  <w:style w:styleId="Style_3_ch" w:type="character">
+    <w:name w:val="Указатель1"/>
+    <w:basedOn w:val="Style_1_ch"/>
+    <w:link w:val="Style_3"/>
+  </w:style>
+  <w:style w:styleId="Style_4" w:type="paragraph">
     <w:name w:val="toc 4"/>
     <w:next w:val="Style_1"/>
-    <w:link w:val="Style_3_ch"/>
+    <w:link w:val="Style_4_ch"/>
     <w:uiPriority w:val="39"/>
     <w:pPr>
       <w:ind w:firstLine="0" w:left="600"/>
@@ -18845,18 +18927,18 @@
       <w:sz w:val="28"/>
     </w:rPr>
   </w:style>
-  <w:style w:styleId="Style_3_ch" w:type="character">
+  <w:style w:styleId="Style_4_ch" w:type="character">
     <w:name w:val="toc 4"/>
-    <w:link w:val="Style_3"/>
+    <w:link w:val="Style_4"/>
     <w:rPr>
       <w:rFonts w:ascii="XO Thames" w:hAnsi="XO Thames"/>
       <w:sz w:val="28"/>
     </w:rPr>
   </w:style>
-  <w:style w:styleId="Style_4" w:type="paragraph">
+  <w:style w:styleId="Style_5" w:type="paragraph">
     <w:name w:val="toc 6"/>
     <w:next w:val="Style_1"/>
-    <w:link w:val="Style_4_ch"/>
+    <w:link w:val="Style_5_ch"/>
     <w:uiPriority w:val="39"/>
     <w:pPr>
       <w:ind w:firstLine="0" w:left="1000"/>
@@ -18867,18 +18949,18 @@
       <w:sz w:val="28"/>
     </w:rPr>
   </w:style>
-  <w:style w:styleId="Style_4_ch" w:type="character">
+  <w:style w:styleId="Style_5_ch" w:type="character">
     <w:name w:val="toc 6"/>
-    <w:link w:val="Style_4"/>
+    <w:link w:val="Style_5"/>
     <w:rPr>
       <w:rFonts w:ascii="XO Thames" w:hAnsi="XO Thames"/>
       <w:sz w:val="28"/>
     </w:rPr>
   </w:style>
-  <w:style w:styleId="Style_5" w:type="paragraph">
+  <w:style w:styleId="Style_6" w:type="paragraph">
     <w:name w:val="toc 7"/>
     <w:next w:val="Style_1"/>
-    <w:link w:val="Style_5_ch"/>
+    <w:link w:val="Style_6_ch"/>
     <w:uiPriority w:val="39"/>
     <w:pPr>
       <w:ind w:firstLine="0" w:left="1200"/>
@@ -18889,23 +18971,13 @@
       <w:sz w:val="28"/>
     </w:rPr>
   </w:style>
-  <w:style w:styleId="Style_5_ch" w:type="character">
+  <w:style w:styleId="Style_6_ch" w:type="character">
     <w:name w:val="toc 7"/>
-    <w:link w:val="Style_5"/>
+    <w:link w:val="Style_6"/>
     <w:rPr>
       <w:rFonts w:ascii="XO Thames" w:hAnsi="XO Thames"/>
       <w:sz w:val="28"/>
     </w:rPr>
-  </w:style>
-  <w:style w:styleId="Style_6" w:type="paragraph">
-    <w:name w:val="Указатель1"/>
-    <w:basedOn w:val="Style_1"/>
-    <w:link w:val="Style_6_ch"/>
-  </w:style>
-  <w:style w:styleId="Style_6_ch" w:type="character">
-    <w:name w:val="Указатель1"/>
-    <w:basedOn w:val="Style_1_ch"/>
-    <w:link w:val="Style_6"/>
   </w:style>
   <w:style w:styleId="Style_7" w:type="paragraph">
     <w:name w:val="heading 3"/>
@@ -18935,9 +19007,39 @@
     </w:rPr>
   </w:style>
   <w:style w:styleId="Style_8" w:type="paragraph">
+    <w:name w:val="caption"/>
+    <w:basedOn w:val="Style_1"/>
+    <w:link w:val="Style_8_ch"/>
+    <w:pPr>
+      <w:spacing w:after="120" w:before="120"/>
+      <w:ind/>
+    </w:pPr>
+    <w:rPr>
+      <w:i w:val="1"/>
+      <w:sz w:val="24"/>
+    </w:rPr>
+  </w:style>
+  <w:style w:styleId="Style_8_ch" w:type="character">
+    <w:name w:val="caption"/>
+    <w:basedOn w:val="Style_1_ch"/>
+    <w:link w:val="Style_8"/>
+    <w:rPr>
+      <w:i w:val="1"/>
+      <w:sz w:val="24"/>
+    </w:rPr>
+  </w:style>
+  <w:style w:styleId="Style_9" w:type="paragraph">
+    <w:name w:val="Default Paragraph Font"/>
+    <w:link w:val="Style_9_ch"/>
+  </w:style>
+  <w:style w:styleId="Style_9_ch" w:type="character">
+    <w:name w:val="Default Paragraph Font"/>
+    <w:link w:val="Style_9"/>
+  </w:style>
+  <w:style w:styleId="Style_10" w:type="paragraph">
     <w:name w:val="toc 3"/>
     <w:next w:val="Style_1"/>
-    <w:link w:val="Style_8_ch"/>
+    <w:link w:val="Style_10_ch"/>
     <w:uiPriority w:val="39"/>
     <w:pPr>
       <w:ind w:firstLine="0" w:left="400"/>
@@ -18948,18 +19050,18 @@
       <w:sz w:val="28"/>
     </w:rPr>
   </w:style>
-  <w:style w:styleId="Style_8_ch" w:type="character">
+  <w:style w:styleId="Style_10_ch" w:type="character">
     <w:name w:val="toc 3"/>
-    <w:link w:val="Style_8"/>
+    <w:link w:val="Style_10"/>
     <w:rPr>
       <w:rFonts w:ascii="XO Thames" w:hAnsi="XO Thames"/>
       <w:sz w:val="28"/>
     </w:rPr>
   </w:style>
-  <w:style w:styleId="Style_9" w:type="paragraph">
+  <w:style w:styleId="Style_11" w:type="paragraph">
     <w:name w:val="heading 5"/>
     <w:next w:val="Style_1"/>
-    <w:link w:val="Style_9_ch"/>
+    <w:link w:val="Style_11_ch"/>
     <w:uiPriority w:val="9"/>
     <w:qFormat/>
     <w:pPr>
@@ -18974,41 +19076,19 @@
       <w:sz w:val="22"/>
     </w:rPr>
   </w:style>
-  <w:style w:styleId="Style_9_ch" w:type="character">
+  <w:style w:styleId="Style_11_ch" w:type="character">
     <w:name w:val="heading 5"/>
-    <w:link w:val="Style_9"/>
+    <w:link w:val="Style_11"/>
     <w:rPr>
       <w:rFonts w:ascii="XO Thames" w:hAnsi="XO Thames"/>
       <w:b w:val="1"/>
       <w:sz w:val="22"/>
     </w:rPr>
   </w:style>
-  <w:style w:styleId="Style_10" w:type="paragraph">
-    <w:name w:val="caption"/>
-    <w:basedOn w:val="Style_1"/>
-    <w:link w:val="Style_10_ch"/>
-    <w:pPr>
-      <w:spacing w:after="120" w:before="120"/>
-      <w:ind/>
-    </w:pPr>
-    <w:rPr>
-      <w:i w:val="1"/>
-      <w:sz w:val="24"/>
-    </w:rPr>
-  </w:style>
-  <w:style w:styleId="Style_10_ch" w:type="character">
-    <w:name w:val="caption"/>
-    <w:basedOn w:val="Style_1_ch"/>
-    <w:link w:val="Style_10"/>
-    <w:rPr>
-      <w:i w:val="1"/>
-      <w:sz w:val="24"/>
-    </w:rPr>
-  </w:style>
-  <w:style w:styleId="Style_11" w:type="paragraph">
+  <w:style w:styleId="Style_12" w:type="paragraph">
     <w:name w:val="heading 1"/>
     <w:next w:val="Style_1"/>
-    <w:link w:val="Style_11_ch"/>
+    <w:link w:val="Style_12_ch"/>
     <w:uiPriority w:val="9"/>
     <w:qFormat/>
     <w:pPr>
@@ -19023,34 +19103,34 @@
       <w:sz w:val="32"/>
     </w:rPr>
   </w:style>
-  <w:style w:styleId="Style_11_ch" w:type="character">
+  <w:style w:styleId="Style_12_ch" w:type="character">
     <w:name w:val="heading 1"/>
-    <w:link w:val="Style_11"/>
+    <w:link w:val="Style_12"/>
     <w:rPr>
       <w:rFonts w:ascii="XO Thames" w:hAnsi="XO Thames"/>
       <w:b w:val="1"/>
       <w:sz w:val="32"/>
     </w:rPr>
   </w:style>
-  <w:style w:styleId="Style_12" w:type="paragraph">
+  <w:style w:styleId="Style_13" w:type="paragraph">
     <w:name w:val="Hyperlink"/>
-    <w:link w:val="Style_12_ch"/>
+    <w:link w:val="Style_13_ch"/>
     <w:rPr>
       <w:color w:val="0000FF"/>
       <w:u w:val="single"/>
     </w:rPr>
   </w:style>
-  <w:style w:styleId="Style_12_ch" w:type="character">
+  <w:style w:styleId="Style_13_ch" w:type="character">
     <w:name w:val="Hyperlink"/>
-    <w:link w:val="Style_12"/>
+    <w:link w:val="Style_13"/>
     <w:rPr>
       <w:color w:val="0000FF"/>
       <w:u w:val="single"/>
     </w:rPr>
   </w:style>
-  <w:style w:styleId="Style_13" w:type="paragraph">
+  <w:style w:styleId="Style_14" w:type="paragraph">
     <w:name w:val="Footnote"/>
-    <w:link w:val="Style_13_ch"/>
+    <w:link w:val="Style_14_ch"/>
     <w:pPr>
       <w:ind w:firstLine="851" w:left="0"/>
       <w:jc w:val="both"/>
@@ -19060,18 +19140,18 @@
       <w:sz w:val="22"/>
     </w:rPr>
   </w:style>
-  <w:style w:styleId="Style_13_ch" w:type="character">
+  <w:style w:styleId="Style_14_ch" w:type="character">
     <w:name w:val="Footnote"/>
-    <w:link w:val="Style_13"/>
+    <w:link w:val="Style_14"/>
     <w:rPr>
       <w:rFonts w:ascii="XO Thames" w:hAnsi="XO Thames"/>
       <w:sz w:val="22"/>
     </w:rPr>
   </w:style>
-  <w:style w:styleId="Style_14" w:type="paragraph">
+  <w:style w:styleId="Style_15" w:type="paragraph">
     <w:name w:val="toc 1"/>
     <w:next w:val="Style_1"/>
-    <w:link w:val="Style_14_ch"/>
+    <w:link w:val="Style_15_ch"/>
     <w:uiPriority w:val="39"/>
     <w:pPr>
       <w:ind w:firstLine="0" w:left="0"/>
@@ -19083,18 +19163,32 @@
       <w:sz w:val="28"/>
     </w:rPr>
   </w:style>
-  <w:style w:styleId="Style_14_ch" w:type="character">
+  <w:style w:styleId="Style_15_ch" w:type="character">
     <w:name w:val="toc 1"/>
-    <w:link w:val="Style_14"/>
+    <w:link w:val="Style_15"/>
     <w:rPr>
       <w:rFonts w:ascii="XO Thames" w:hAnsi="XO Thames"/>
       <w:b w:val="1"/>
       <w:sz w:val="28"/>
     </w:rPr>
   </w:style>
-  <w:style w:styleId="Style_15" w:type="paragraph">
+  <w:style w:styleId="Style_16" w:type="paragraph">
+    <w:name w:val="Body Text"/>
+    <w:basedOn w:val="Style_1"/>
+    <w:link w:val="Style_16_ch"/>
+    <w:pPr>
+      <w:spacing w:after="140" w:before="0" w:line="276" w:lineRule="auto"/>
+      <w:ind/>
+    </w:pPr>
+  </w:style>
+  <w:style w:styleId="Style_16_ch" w:type="character">
+    <w:name w:val="Body Text"/>
+    <w:basedOn w:val="Style_1_ch"/>
+    <w:link w:val="Style_16"/>
+  </w:style>
+  <w:style w:styleId="Style_17" w:type="paragraph">
     <w:name w:val="Header and Footer"/>
-    <w:link w:val="Style_15_ch"/>
+    <w:link w:val="Style_17_ch"/>
     <w:pPr>
       <w:spacing w:line="240" w:lineRule="auto"/>
       <w:ind/>
@@ -19105,18 +19199,18 @@
       <w:sz w:val="20"/>
     </w:rPr>
   </w:style>
-  <w:style w:styleId="Style_15_ch" w:type="character">
+  <w:style w:styleId="Style_17_ch" w:type="character">
     <w:name w:val="Header and Footer"/>
-    <w:link w:val="Style_15"/>
+    <w:link w:val="Style_17"/>
     <w:rPr>
       <w:rFonts w:ascii="XO Thames" w:hAnsi="XO Thames"/>
       <w:sz w:val="20"/>
     </w:rPr>
   </w:style>
-  <w:style w:styleId="Style_16" w:type="paragraph">
+  <w:style w:styleId="Style_18" w:type="paragraph">
     <w:name w:val="toc 9"/>
     <w:next w:val="Style_1"/>
-    <w:link w:val="Style_16_ch"/>
+    <w:link w:val="Style_18_ch"/>
     <w:uiPriority w:val="39"/>
     <w:pPr>
       <w:ind w:firstLine="0" w:left="1600"/>
@@ -19127,28 +19221,18 @@
       <w:sz w:val="28"/>
     </w:rPr>
   </w:style>
-  <w:style w:styleId="Style_16_ch" w:type="character">
+  <w:style w:styleId="Style_18_ch" w:type="character">
     <w:name w:val="toc 9"/>
-    <w:link w:val="Style_16"/>
+    <w:link w:val="Style_18"/>
     <w:rPr>
       <w:rFonts w:ascii="XO Thames" w:hAnsi="XO Thames"/>
       <w:sz w:val="28"/>
     </w:rPr>
   </w:style>
-  <w:style w:styleId="Style_17" w:type="paragraph">
-    <w:name w:val="List"/>
-    <w:basedOn w:val="Style_18"/>
-    <w:link w:val="Style_17_ch"/>
-  </w:style>
-  <w:style w:styleId="Style_17_ch" w:type="character">
-    <w:name w:val="List"/>
-    <w:basedOn w:val="Style_18_ch"/>
-    <w:link w:val="Style_17"/>
-  </w:style>
   <w:style w:styleId="Style_19" w:type="paragraph">
     <w:name w:val="Заголовок"/>
     <w:basedOn w:val="Style_1"/>
-    <w:next w:val="Style_18"/>
+    <w:next w:val="Style_16"/>
     <w:link w:val="Style_19_ch"/>
     <w:pPr>
       <w:keepNext w:val="1"/>
@@ -19191,24 +19275,20 @@
       <w:sz w:val="28"/>
     </w:rPr>
   </w:style>
-  <w:style w:styleId="Style_18" w:type="paragraph">
-    <w:name w:val="Body Text"/>
-    <w:basedOn w:val="Style_1"/>
-    <w:link w:val="Style_18_ch"/>
-    <w:pPr>
-      <w:spacing w:after="140" w:before="0" w:line="276" w:lineRule="auto"/>
-      <w:ind/>
-    </w:pPr>
+  <w:style w:styleId="Style_21" w:type="paragraph">
+    <w:name w:val="List"/>
+    <w:basedOn w:val="Style_16"/>
+    <w:link w:val="Style_21_ch"/>
   </w:style>
-  <w:style w:styleId="Style_18_ch" w:type="character">
-    <w:name w:val="Body Text"/>
-    <w:basedOn w:val="Style_1_ch"/>
-    <w:link w:val="Style_18"/>
+  <w:style w:styleId="Style_21_ch" w:type="character">
+    <w:name w:val="List"/>
+    <w:basedOn w:val="Style_16_ch"/>
+    <w:link w:val="Style_21"/>
   </w:style>
-  <w:style w:styleId="Style_21" w:type="paragraph">
+  <w:style w:styleId="Style_22" w:type="paragraph">
     <w:name w:val="toc 5"/>
     <w:next w:val="Style_1"/>
-    <w:link w:val="Style_21_ch"/>
+    <w:link w:val="Style_22_ch"/>
     <w:uiPriority w:val="39"/>
     <w:pPr>
       <w:ind w:firstLine="0" w:left="800"/>
@@ -19219,18 +19299,18 @@
       <w:sz w:val="28"/>
     </w:rPr>
   </w:style>
-  <w:style w:styleId="Style_21_ch" w:type="character">
+  <w:style w:styleId="Style_22_ch" w:type="character">
     <w:name w:val="toc 5"/>
-    <w:link w:val="Style_21"/>
+    <w:link w:val="Style_22"/>
     <w:rPr>
       <w:rFonts w:ascii="XO Thames" w:hAnsi="XO Thames"/>
       <w:sz w:val="28"/>
     </w:rPr>
   </w:style>
-  <w:style w:styleId="Style_22" w:type="paragraph">
+  <w:style w:styleId="Style_23" w:type="paragraph">
     <w:name w:val="Subtitle"/>
     <w:next w:val="Style_1"/>
-    <w:link w:val="Style_22_ch"/>
+    <w:link w:val="Style_23_ch"/>
     <w:uiPriority w:val="11"/>
     <w:qFormat/>
     <w:pPr>
@@ -19243,19 +19323,19 @@
       <w:sz w:val="24"/>
     </w:rPr>
   </w:style>
-  <w:style w:styleId="Style_22_ch" w:type="character">
+  <w:style w:styleId="Style_23_ch" w:type="character">
     <w:name w:val="Subtitle"/>
-    <w:link w:val="Style_22"/>
+    <w:link w:val="Style_23"/>
     <w:rPr>
       <w:rFonts w:ascii="XO Thames" w:hAnsi="XO Thames"/>
       <w:i w:val="1"/>
       <w:sz w:val="24"/>
     </w:rPr>
   </w:style>
-  <w:style w:styleId="Style_23" w:type="paragraph">
+  <w:style w:styleId="Style_24" w:type="paragraph">
     <w:name w:val="Title"/>
     <w:next w:val="Style_1"/>
-    <w:link w:val="Style_23_ch"/>
+    <w:link w:val="Style_24_ch"/>
     <w:uiPriority w:val="10"/>
     <w:qFormat/>
     <w:pPr>
@@ -19270,9 +19350,9 @@
       <w:sz w:val="40"/>
     </w:rPr>
   </w:style>
-  <w:style w:styleId="Style_23_ch" w:type="character">
+  <w:style w:styleId="Style_24_ch" w:type="character">
     <w:name w:val="Title"/>
-    <w:link w:val="Style_23"/>
+    <w:link w:val="Style_24"/>
     <w:rPr>
       <w:rFonts w:ascii="XO Thames" w:hAnsi="XO Thames"/>
       <w:b w:val="1"/>
@@ -19280,10 +19360,10 @@
       <w:sz w:val="40"/>
     </w:rPr>
   </w:style>
-  <w:style w:styleId="Style_24" w:type="paragraph">
+  <w:style w:styleId="Style_25" w:type="paragraph">
     <w:name w:val="heading 4"/>
     <w:next w:val="Style_1"/>
-    <w:link w:val="Style_24_ch"/>
+    <w:link w:val="Style_25_ch"/>
     <w:uiPriority w:val="9"/>
     <w:qFormat/>
     <w:pPr>
@@ -19298,19 +19378,19 @@
       <w:sz w:val="24"/>
     </w:rPr>
   </w:style>
-  <w:style w:styleId="Style_24_ch" w:type="character">
+  <w:style w:styleId="Style_25_ch" w:type="character">
     <w:name w:val="heading 4"/>
-    <w:link w:val="Style_24"/>
+    <w:link w:val="Style_25"/>
     <w:rPr>
       <w:rFonts w:ascii="XO Thames" w:hAnsi="XO Thames"/>
       <w:b w:val="1"/>
       <w:sz w:val="24"/>
     </w:rPr>
   </w:style>
-  <w:style w:styleId="Style_25" w:type="paragraph">
+  <w:style w:styleId="Style_26" w:type="paragraph">
     <w:name w:val="heading 2"/>
     <w:next w:val="Style_1"/>
-    <w:link w:val="Style_25_ch"/>
+    <w:link w:val="Style_26_ch"/>
     <w:uiPriority w:val="9"/>
     <w:qFormat/>
     <w:pPr>
@@ -19325,22 +19405,14 @@
       <w:sz w:val="28"/>
     </w:rPr>
   </w:style>
-  <w:style w:styleId="Style_25_ch" w:type="character">
+  <w:style w:styleId="Style_26_ch" w:type="character">
     <w:name w:val="heading 2"/>
-    <w:link w:val="Style_25"/>
+    <w:link w:val="Style_26"/>
     <w:rPr>
       <w:rFonts w:ascii="XO Thames" w:hAnsi="XO Thames"/>
       <w:b w:val="1"/>
       <w:sz w:val="28"/>
     </w:rPr>
-  </w:style>
-  <w:style w:styleId="Style_26" w:type="paragraph">
-    <w:name w:val="Default Paragraph Font"/>
-    <w:link w:val="Style_26_ch"/>
-  </w:style>
-  <w:style w:styleId="Style_26_ch" w:type="character">
-    <w:name w:val="Default Paragraph Font"/>
-    <w:link w:val="Style_26"/>
   </w:style>
   <w:style w:default="1" w:styleId="Style_27" w:type="table">
     <w:name w:val="Normal Table"/>

</xml_diff>